<commit_message>
chỉnh dữ liệu vào báo cáo lost update
</commit_message>
<xml_diff>
--- a/Document/5. Khao Sat Su Tranh Chap/0812266_KhaoSat.docx
+++ b/Document/5. Khao Sat Su Tranh Chap/0812266_KhaoSat.docx
@@ -1,6 +1,6 @@
 
 <file path=word/document.xml><?xml version="1.0" encoding="utf-8"?>
-<w:document xmlns:wpc="http://schemas.microsoft.com/office/word/2010/wordprocessingCanvas" xmlns:mc="http://schemas.openxmlformats.org/markup-compatibility/2006" xmlns:o="urn:schemas-microsoft-com:office:office" xmlns:r="http://schemas.openxmlformats.org/officeDocument/2006/relationships" xmlns:m="http://schemas.openxmlformats.org/officeDocument/2006/math" xmlns:v="urn:schemas-microsoft-com:vml" xmlns:wp14="http://schemas.microsoft.com/office/word/2010/wordprocessingDrawing" xmlns:wp="http://schemas.openxmlformats.org/drawingml/2006/wordprocessingDrawing" xmlns:w10="urn:schemas-microsoft-com:office:word" xmlns:w="http://schemas.openxmlformats.org/wordprocessingml/2006/main" xmlns:w14="http://schemas.microsoft.com/office/word/2010/wordml" xmlns:wpg="http://schemas.microsoft.com/office/word/2010/wordprocessingGroup" xmlns:wpi="http://schemas.microsoft.com/office/word/2010/wordprocessingInk" xmlns:wne="http://schemas.microsoft.com/office/word/2006/wordml" xmlns:wps="http://schemas.microsoft.com/office/word/2010/wordprocessingShape" mc:Ignorable="w14 wp14">
+<w:document xmlns:ve="http://schemas.openxmlformats.org/markup-compatibility/2006" xmlns:o="urn:schemas-microsoft-com:office:office" xmlns:r="http://schemas.openxmlformats.org/officeDocument/2006/relationships" xmlns:m="http://schemas.openxmlformats.org/officeDocument/2006/math" xmlns:v="urn:schemas-microsoft-com:vml" xmlns:wp="http://schemas.openxmlformats.org/drawingml/2006/wordprocessingDrawing" xmlns:w10="urn:schemas-microsoft-com:office:word" xmlns:w="http://schemas.openxmlformats.org/wordprocessingml/2006/main" xmlns:wne="http://schemas.microsoft.com/office/word/2006/wordml">
   <w:body>
     <w:p>
       <w:pPr>
@@ -252,6 +252,15 @@
         </w:rPr>
         <w:t>_T2.sql</w:t>
       </w:r>
+      <w:r>
+        <w:rPr>
+          <w:rFonts w:ascii="Times New Roman" w:hAnsi="Times New Roman"/>
+          <w:sz w:val="24"/>
+          <w:szCs w:val="24"/>
+          <w:lang w:val="vi-VN"/>
+        </w:rPr>
+        <w:t>.</w:t>
+      </w:r>
     </w:p>
     <w:p>
       <w:pPr>
@@ -308,9 +317,6 @@
         <w:t>”</w:t>
       </w:r>
       <w:r>
-        <w:t xml:space="preserve"> </w:t>
-      </w:r>
-      <w:r>
         <w:rPr>
           <w:rFonts w:ascii="Times New Roman" w:hAnsi="Times New Roman"/>
           <w:sz w:val="24"/>
@@ -374,7 +380,23 @@
           <w:sz w:val="24"/>
           <w:szCs w:val="24"/>
         </w:rPr>
-        <w:t>Giả sử đồ án có mã đồ án là 9 (SoLuongDangKy = 1) lúc này có số nhóm đăng ký là 0, tổng quát hóa lên là nếu đồ án có SoLuongDangKy = n, thì số nhóm hiện thời đăng ký đồ án là n-1.</w:t>
+        <w:t>Giả sử đồ án có mã đồ án là 9 (SoLuongDangKy = 1) lúc này có số nhóm đăng ký</w:t>
+      </w:r>
+      <w:r>
+        <w:rPr>
+          <w:rFonts w:ascii="Times New Roman" w:hAnsi="Times New Roman"/>
+          <w:sz w:val="24"/>
+          <w:szCs w:val="24"/>
+        </w:rPr>
+        <w:t xml:space="preserve"> hiện tại</w:t>
+      </w:r>
+      <w:r>
+        <w:rPr>
+          <w:rFonts w:ascii="Times New Roman" w:hAnsi="Times New Roman"/>
+          <w:sz w:val="24"/>
+          <w:szCs w:val="24"/>
+        </w:rPr>
+        <w:t xml:space="preserve"> là 0, tổng quát hóa lên là nếu đồ án có SoLuongDangKy = n, thì số nhóm hiện thời đăng ký đồ án là n-1.</w:t>
       </w:r>
     </w:p>
     <w:p>
@@ -407,15 +429,41 @@
           <w:sz w:val="24"/>
           <w:szCs w:val="24"/>
         </w:rPr>
-        <w:t xml:space="preserve"> ‘0812007</w:t>
-      </w:r>
-      <w:r>
-        <w:rPr>
-          <w:rFonts w:ascii="Times New Roman" w:hAnsi="Times New Roman"/>
-          <w:sz w:val="24"/>
-          <w:szCs w:val="24"/>
-        </w:rPr>
-        <w:t>’ muốn đăng ký đồ án</w:t>
+        <w:t xml:space="preserve"> </w:t>
+      </w:r>
+      <w:r>
+        <w:rPr>
+          <w:rFonts w:ascii="Times New Roman" w:hAnsi="Times New Roman"/>
+          <w:sz w:val="24"/>
+          <w:szCs w:val="24"/>
+          <w:lang w:val="vi-VN"/>
+        </w:rPr>
+        <w:t>“</w:t>
+      </w:r>
+      <w:r>
+        <w:rPr>
+          <w:rFonts w:ascii="Times New Roman" w:hAnsi="Times New Roman"/>
+          <w:sz w:val="24"/>
+          <w:szCs w:val="24"/>
+        </w:rPr>
+        <w:t>0812007</w:t>
+      </w:r>
+      <w:r>
+        <w:rPr>
+          <w:rFonts w:ascii="Times New Roman" w:hAnsi="Times New Roman"/>
+          <w:sz w:val="24"/>
+          <w:szCs w:val="24"/>
+          <w:lang w:val="vi-VN"/>
+        </w:rPr>
+        <w:t>”</w:t>
+      </w:r>
+      <w:r>
+        <w:rPr>
+          <w:rFonts w:ascii="Times New Roman" w:hAnsi="Times New Roman"/>
+          <w:sz w:val="24"/>
+          <w:szCs w:val="24"/>
+        </w:rPr>
+        <w:t xml:space="preserve"> muốn đăng ký đồ án</w:t>
       </w:r>
       <w:r>
         <w:rPr>
@@ -439,14 +487,6 @@
           <w:sz w:val="24"/>
           <w:szCs w:val="24"/>
         </w:rPr>
-        <w:t xml:space="preserve"> </w:t>
-      </w:r>
-      <w:r>
-        <w:rPr>
-          <w:rFonts w:ascii="Times New Roman" w:hAnsi="Times New Roman"/>
-          <w:sz w:val="24"/>
-          <w:szCs w:val="24"/>
-        </w:rPr>
         <w:t>(SoLuongDangKy = 1)</w:t>
       </w:r>
       <w:r>
@@ -463,14 +503,6 @@
           <w:sz w:val="24"/>
           <w:szCs w:val="24"/>
         </w:rPr>
-        <w:t xml:space="preserve"> </w:t>
-      </w:r>
-      <w:r>
-        <w:rPr>
-          <w:rFonts w:ascii="Times New Roman" w:hAnsi="Times New Roman"/>
-          <w:sz w:val="24"/>
-          <w:szCs w:val="24"/>
-        </w:rPr>
         <w:t>mã để</w:t>
       </w:r>
       <w:r>
@@ -478,6 +510,7 @@
           <w:rFonts w:ascii="Times New Roman" w:hAnsi="Times New Roman"/>
           <w:sz w:val="24"/>
           <w:szCs w:val="24"/>
+          <w:lang w:val="vi-VN"/>
         </w:rPr>
         <w:t xml:space="preserve"> </w:t>
       </w:r>
@@ -650,14 +683,6 @@
           <w:sz w:val="24"/>
           <w:szCs w:val="24"/>
         </w:rPr>
-        <w:t xml:space="preserve"> </w:t>
-      </w:r>
-      <w:r>
-        <w:rPr>
-          <w:rFonts w:ascii="Times New Roman" w:hAnsi="Times New Roman"/>
-          <w:sz w:val="24"/>
-          <w:szCs w:val="24"/>
-        </w:rPr>
         <w:t xml:space="preserve">cũng làm công việc tương tự là “Đăng ký đồ án” nhưng với sinh viên “0812009”. Giao tác T2 </w:t>
       </w:r>
       <w:r>
@@ -683,6 +708,55 @@
           <w:szCs w:val="24"/>
         </w:rPr>
         <w:t>nghĩa là đồ án có mã đồ án là 9 (SoLuongDangKy = 1) giờ đã có 1 nhóm đăng ký.</w:t>
+      </w:r>
+    </w:p>
+    <w:p>
+      <w:pPr>
+        <w:pStyle w:val="ListParagraph"/>
+        <w:numPr>
+          <w:ilvl w:val="0"/>
+          <w:numId w:val="3"/>
+        </w:numPr>
+        <w:snapToGrid w:val="0"/>
+        <w:spacing w:after="0" w:line="240" w:lineRule="auto"/>
+        <w:jc w:val="both"/>
+        <w:rPr>
+          <w:rFonts w:ascii="Times New Roman" w:hAnsi="Times New Roman"/>
+          <w:sz w:val="24"/>
+          <w:szCs w:val="24"/>
+        </w:rPr>
+      </w:pPr>
+      <w:r>
+        <w:rPr>
+          <w:rFonts w:ascii="Times New Roman" w:hAnsi="Times New Roman"/>
+          <w:sz w:val="24"/>
+          <w:szCs w:val="24"/>
+        </w:rPr>
+        <w:t xml:space="preserve">Giao tác T1 kiểm tra </w:t>
+      </w:r>
+      <w:r>
+        <w:rPr>
+          <w:rFonts w:ascii="Times New Roman" w:hAnsi="Times New Roman"/>
+          <w:sz w:val="24"/>
+          <w:szCs w:val="24"/>
+        </w:rPr>
+        <w:t xml:space="preserve">lại </w:t>
+      </w:r>
+      <w:r>
+        <w:rPr>
+          <w:rFonts w:ascii="Times New Roman" w:hAnsi="Times New Roman"/>
+          <w:sz w:val="24"/>
+          <w:szCs w:val="24"/>
+        </w:rPr>
+        <w:t>số lượng nhóm đã đăng ký của đồ án</w:t>
+      </w:r>
+      <w:r>
+        <w:rPr>
+          <w:rFonts w:ascii="Times New Roman" w:hAnsi="Times New Roman"/>
+          <w:sz w:val="24"/>
+          <w:szCs w:val="24"/>
+        </w:rPr>
+        <w:t>, số nhóm đăng ký đồ án lúc này là 1.</w:t>
       </w:r>
     </w:p>
     <w:p>
@@ -707,31 +781,31 @@
           <w:sz w:val="24"/>
           <w:szCs w:val="24"/>
         </w:rPr>
-        <w:t xml:space="preserve">Giao tác T1 kiểm tra </w:t>
-      </w:r>
-      <w:r>
-        <w:rPr>
-          <w:rFonts w:ascii="Times New Roman" w:hAnsi="Times New Roman"/>
-          <w:sz w:val="24"/>
-          <w:szCs w:val="24"/>
-        </w:rPr>
-        <w:t xml:space="preserve">lại </w:t>
-      </w:r>
-      <w:r>
-        <w:rPr>
-          <w:rFonts w:ascii="Times New Roman" w:hAnsi="Times New Roman"/>
-          <w:sz w:val="24"/>
-          <w:szCs w:val="24"/>
-        </w:rPr>
-        <w:t>số lượng nhóm đã đăng ký của đồ án</w:t>
-      </w:r>
-      <w:r>
-        <w:rPr>
-          <w:rFonts w:ascii="Times New Roman" w:hAnsi="Times New Roman"/>
-          <w:sz w:val="24"/>
-          <w:szCs w:val="24"/>
-        </w:rPr>
-        <w:t>, số nhóm đăng ký đồ án lúc này là 1.</w:t>
+        <w:t xml:space="preserve">Kết luận: </w:t>
+      </w:r>
+      <w:r>
+        <w:rPr>
+          <w:rFonts w:ascii="Times New Roman" w:hAnsi="Times New Roman"/>
+          <w:sz w:val="24"/>
+          <w:szCs w:val="24"/>
+        </w:rPr>
+        <w:t xml:space="preserve">số nhóm đăng ký đồ án được tính toán </w:t>
+      </w:r>
+      <w:r>
+        <w:rPr>
+          <w:rFonts w:ascii="Times New Roman" w:hAnsi="Times New Roman"/>
+          <w:sz w:val="24"/>
+          <w:szCs w:val="24"/>
+        </w:rPr>
+        <w:t xml:space="preserve">ở hai lầntrong giao tác </w:t>
+      </w:r>
+      <w:r>
+        <w:rPr>
+          <w:rFonts w:ascii="Times New Roman" w:hAnsi="Times New Roman"/>
+          <w:sz w:val="24"/>
+          <w:szCs w:val="24"/>
+        </w:rPr>
+        <w:t>T1 khác nhau.</w:t>
       </w:r>
     </w:p>
     <w:p>
@@ -756,29 +830,102 @@
           <w:sz w:val="24"/>
           <w:szCs w:val="24"/>
         </w:rPr>
-        <w:t xml:space="preserve">Kết luận: </w:t>
-      </w:r>
-      <w:r>
-        <w:rPr>
-          <w:rFonts w:ascii="Times New Roman" w:hAnsi="Times New Roman"/>
-          <w:sz w:val="24"/>
-          <w:szCs w:val="24"/>
-        </w:rPr>
-        <w:t xml:space="preserve">số nhóm đăng ký đồ án được tính toán </w:t>
-      </w:r>
-      <w:r>
-        <w:rPr>
-          <w:rFonts w:ascii="Times New Roman" w:hAnsi="Times New Roman"/>
-          <w:sz w:val="24"/>
-          <w:szCs w:val="24"/>
-        </w:rPr>
-        <w:t>ở hai lần</w:t>
-      </w:r>
-      <w:r>
-        <w:rPr>
-          <w:rFonts w:ascii="Times New Roman" w:hAnsi="Times New Roman"/>
-          <w:sz w:val="24"/>
-          <w:szCs w:val="24"/>
+        <w:t xml:space="preserve">Cách khắc phục: sử dụng mức cô lập </w:t>
+      </w:r>
+      <w:r>
+        <w:rPr>
+          <w:rFonts w:ascii="Times New Roman" w:hAnsi="Times New Roman"/>
+          <w:sz w:val="24"/>
+          <w:szCs w:val="24"/>
+        </w:rPr>
+        <w:t>“</w:t>
+      </w:r>
+      <w:r>
+        <w:rPr>
+          <w:rFonts w:ascii="Times New Roman" w:hAnsi="Times New Roman"/>
+          <w:sz w:val="24"/>
+          <w:szCs w:val="24"/>
+        </w:rPr>
+        <w:t>serializable</w:t>
+      </w:r>
+      <w:r>
+        <w:rPr>
+          <w:rFonts w:ascii="Times New Roman" w:hAnsi="Times New Roman"/>
+          <w:sz w:val="24"/>
+          <w:szCs w:val="24"/>
+        </w:rPr>
+        <w:t>”</w:t>
+      </w:r>
+      <w:r>
+        <w:rPr>
+          <w:rFonts w:ascii="Times New Roman" w:hAnsi="Times New Roman"/>
+          <w:sz w:val="24"/>
+          <w:szCs w:val="24"/>
+        </w:rPr>
+        <w:t xml:space="preserve"> trên </w:t>
+      </w:r>
+      <w:r>
+        <w:rPr>
+          <w:rFonts w:ascii="Times New Roman" w:hAnsi="Times New Roman"/>
+          <w:sz w:val="24"/>
+          <w:szCs w:val="24"/>
+        </w:rPr>
+        <w:t>giao tác T1</w:t>
+      </w:r>
+      <w:r>
+        <w:rPr>
+          <w:rFonts w:ascii="Times New Roman" w:hAnsi="Times New Roman"/>
+          <w:sz w:val="24"/>
+          <w:szCs w:val="24"/>
+        </w:rPr>
+        <w:t xml:space="preserve">. Khi đó </w:t>
+      </w:r>
+      <w:r>
+        <w:rPr>
+          <w:rFonts w:ascii="Times New Roman" w:hAnsi="Times New Roman"/>
+          <w:sz w:val="24"/>
+          <w:szCs w:val="24"/>
+        </w:rPr>
+        <w:t xml:space="preserve">T1 trước khi đọc sẽ xin khóa và khóa được giữ đến hết giao </w:t>
+      </w:r>
+      <w:r>
+        <w:rPr>
+          <w:rFonts w:ascii="Times New Roman" w:hAnsi="Times New Roman"/>
+          <w:sz w:val="24"/>
+          <w:szCs w:val="24"/>
+        </w:rPr>
+        <w:t>tác này, g</w:t>
+      </w:r>
+      <w:r>
+        <w:rPr>
+          <w:rFonts w:ascii="Times New Roman" w:hAnsi="Times New Roman"/>
+          <w:sz w:val="24"/>
+          <w:szCs w:val="24"/>
+        </w:rPr>
+        <w:t xml:space="preserve">iao tác </w:t>
+      </w:r>
+      <w:r>
+        <w:rPr>
+          <w:rFonts w:ascii="Times New Roman" w:hAnsi="Times New Roman"/>
+          <w:sz w:val="24"/>
+          <w:szCs w:val="24"/>
+        </w:rPr>
+        <w:t>T2 sẽ chờ T1 trả khóa</w:t>
+      </w:r>
+      <w:r>
+        <w:rPr>
+          <w:rFonts w:ascii="Times New Roman" w:hAnsi="Times New Roman"/>
+          <w:sz w:val="24"/>
+          <w:szCs w:val="24"/>
+        </w:rPr>
+        <w:t xml:space="preserve"> này</w:t>
+      </w:r>
+      <w:r>
+        <w:rPr>
+          <w:rFonts w:ascii="Times New Roman" w:hAnsi="Times New Roman"/>
+          <w:sz w:val="24"/>
+          <w:szCs w:val="24"/>
+          <w:lang w:val="vi-VN"/>
         </w:rPr>
         <w:t xml:space="preserve"> </w:t>
       </w:r>
@@ -788,134 +935,38 @@
           <w:sz w:val="24"/>
           <w:szCs w:val="24"/>
         </w:rPr>
-        <w:t xml:space="preserve">trong giao tác </w:t>
-      </w:r>
-      <w:r>
-        <w:rPr>
-          <w:rFonts w:ascii="Times New Roman" w:hAnsi="Times New Roman"/>
-          <w:sz w:val="24"/>
-          <w:szCs w:val="24"/>
-        </w:rPr>
-        <w:t>T1 khác nhau.</w:t>
-      </w:r>
-    </w:p>
-    <w:p>
-      <w:pPr>
-        <w:pStyle w:val="ListParagraph"/>
-        <w:numPr>
-          <w:ilvl w:val="0"/>
-          <w:numId w:val="2"/>
-        </w:numPr>
-        <w:snapToGrid w:val="0"/>
-        <w:spacing w:after="0" w:line="240" w:lineRule="auto"/>
-        <w:jc w:val="both"/>
-        <w:rPr>
-          <w:rFonts w:ascii="Times New Roman" w:hAnsi="Times New Roman"/>
-          <w:sz w:val="24"/>
-          <w:szCs w:val="24"/>
-        </w:rPr>
-      </w:pPr>
-      <w:r>
-        <w:rPr>
-          <w:rFonts w:ascii="Times New Roman" w:hAnsi="Times New Roman"/>
-          <w:sz w:val="24"/>
-          <w:szCs w:val="24"/>
-        </w:rPr>
-        <w:t xml:space="preserve">Cách khắc phục: sử dụng mức cô lập </w:t>
-      </w:r>
-      <w:r>
-        <w:rPr>
-          <w:rFonts w:ascii="Times New Roman" w:hAnsi="Times New Roman"/>
-          <w:sz w:val="24"/>
-          <w:szCs w:val="24"/>
-        </w:rPr>
-        <w:t>“</w:t>
-      </w:r>
-      <w:r>
-        <w:rPr>
-          <w:rFonts w:ascii="Times New Roman" w:hAnsi="Times New Roman"/>
-          <w:sz w:val="24"/>
-          <w:szCs w:val="24"/>
-        </w:rPr>
-        <w:t>serializable</w:t>
-      </w:r>
-      <w:r>
-        <w:rPr>
-          <w:rFonts w:ascii="Times New Roman" w:hAnsi="Times New Roman"/>
-          <w:sz w:val="24"/>
-          <w:szCs w:val="24"/>
-        </w:rPr>
-        <w:t>”</w:t>
-      </w:r>
-      <w:r>
-        <w:rPr>
-          <w:rFonts w:ascii="Times New Roman" w:hAnsi="Times New Roman"/>
-          <w:sz w:val="24"/>
-          <w:szCs w:val="24"/>
-        </w:rPr>
-        <w:t xml:space="preserve"> trên </w:t>
-      </w:r>
-      <w:r>
-        <w:rPr>
-          <w:rFonts w:ascii="Times New Roman" w:hAnsi="Times New Roman"/>
-          <w:sz w:val="24"/>
-          <w:szCs w:val="24"/>
-        </w:rPr>
-        <w:t>giao tác T1</w:t>
-      </w:r>
-      <w:r>
-        <w:rPr>
-          <w:rFonts w:ascii="Times New Roman" w:hAnsi="Times New Roman"/>
-          <w:sz w:val="24"/>
-          <w:szCs w:val="24"/>
-        </w:rPr>
-        <w:t xml:space="preserve">. Khi đó </w:t>
-      </w:r>
-      <w:r>
-        <w:rPr>
-          <w:rFonts w:ascii="Times New Roman" w:hAnsi="Times New Roman"/>
-          <w:sz w:val="24"/>
-          <w:szCs w:val="24"/>
-        </w:rPr>
-        <w:t xml:space="preserve">T1 trước khi đọc sẽ xin khóa và khóa được giữ đến hết giao </w:t>
-      </w:r>
-      <w:r>
-        <w:rPr>
-          <w:rFonts w:ascii="Times New Roman" w:hAnsi="Times New Roman"/>
-          <w:sz w:val="24"/>
-          <w:szCs w:val="24"/>
-        </w:rPr>
-        <w:t>tác này, g</w:t>
-      </w:r>
-      <w:r>
-        <w:rPr>
-          <w:rFonts w:ascii="Times New Roman" w:hAnsi="Times New Roman"/>
-          <w:sz w:val="24"/>
-          <w:szCs w:val="24"/>
-        </w:rPr>
-        <w:t xml:space="preserve">iao tác </w:t>
-      </w:r>
-      <w:r>
-        <w:rPr>
-          <w:rFonts w:ascii="Times New Roman" w:hAnsi="Times New Roman"/>
-          <w:sz w:val="24"/>
-          <w:szCs w:val="24"/>
-        </w:rPr>
-        <w:t>T2 sẽ chờ T1 trả khóa</w:t>
-      </w:r>
-      <w:r>
-        <w:rPr>
-          <w:rFonts w:ascii="Times New Roman" w:hAnsi="Times New Roman"/>
-          <w:sz w:val="24"/>
-          <w:szCs w:val="24"/>
-        </w:rPr>
-        <w:t xml:space="preserve"> này</w:t>
-      </w:r>
-      <w:r>
-        <w:rPr>
-          <w:rFonts w:ascii="Times New Roman" w:hAnsi="Times New Roman"/>
-          <w:sz w:val="24"/>
-          <w:szCs w:val="24"/>
+        <w:t>sau đó mới thực hiện việc cập nhật</w:t>
+      </w:r>
+      <w:r>
+        <w:rPr>
+          <w:rFonts w:ascii="Times New Roman" w:hAnsi="Times New Roman"/>
+          <w:sz w:val="24"/>
+          <w:szCs w:val="24"/>
+        </w:rPr>
+        <w:t>,</w:t>
+      </w:r>
+      <w:r>
+        <w:rPr>
+          <w:rFonts w:ascii="Times New Roman" w:hAnsi="Times New Roman"/>
+          <w:sz w:val="24"/>
+          <w:szCs w:val="24"/>
+        </w:rPr>
+        <w:t>thay đổi giá trị trên đơn vị dữ liệu</w:t>
+      </w:r>
+      <w:r>
+        <w:rPr>
+          <w:rFonts w:ascii="Times New Roman" w:hAnsi="Times New Roman"/>
+          <w:sz w:val="24"/>
+          <w:szCs w:val="24"/>
+        </w:rPr>
+        <w:t>.</w:t>
+      </w:r>
+      <w:r>
+        <w:rPr>
+          <w:rFonts w:ascii="Times New Roman" w:hAnsi="Times New Roman"/>
+          <w:sz w:val="24"/>
+          <w:szCs w:val="24"/>
+          <w:lang w:val="vi-VN"/>
         </w:rPr>
         <w:t xml:space="preserve"> </w:t>
       </w:r>
@@ -925,17 +976,15 @@
           <w:sz w:val="24"/>
           <w:szCs w:val="24"/>
         </w:rPr>
-        <w:t>sau đó mới thực hiện việc cập nhật</w:t>
-      </w:r>
-      <w:r>
-        <w:rPr>
-          <w:rFonts w:ascii="Times New Roman" w:hAnsi="Times New Roman"/>
-          <w:sz w:val="24"/>
-          <w:szCs w:val="24"/>
-        </w:rPr>
-        <w:t>,</w:t>
-      </w:r>
-      <w:r>
+        <w:t>Không cho phép Insert những dòng dữ liệu thỏa mãn điều kiện</w:t>
+      </w:r>
+      <w:r>
+        <w:rPr>
+          <w:rFonts w:ascii="Times New Roman" w:hAnsi="Times New Roman"/>
+          <w:sz w:val="24"/>
+          <w:szCs w:val="24"/>
+          <w:lang w:val="vi-VN"/>
+        </w:rPr>
         <w:t xml:space="preserve"> </w:t>
       </w:r>
       <w:r>
@@ -944,41 +993,6 @@
           <w:sz w:val="24"/>
           <w:szCs w:val="24"/>
         </w:rPr>
-        <w:t>thay đổi giá trị trên đơn vị dữ liệu</w:t>
-      </w:r>
-      <w:r>
-        <w:rPr>
-          <w:rFonts w:ascii="Times New Roman" w:hAnsi="Times New Roman"/>
-          <w:sz w:val="24"/>
-          <w:szCs w:val="24"/>
-        </w:rPr>
-        <w:t>.</w:t>
-      </w:r>
-      <w:r>
-        <w:t xml:space="preserve"> </w:t>
-      </w:r>
-      <w:r>
-        <w:rPr>
-          <w:rFonts w:ascii="Times New Roman" w:hAnsi="Times New Roman"/>
-          <w:sz w:val="24"/>
-          <w:szCs w:val="24"/>
-        </w:rPr>
-        <w:t>Không cho phép Insert những dòng dữ liệu thỏa mãn điều kiện</w:t>
-      </w:r>
-      <w:r>
-        <w:rPr>
-          <w:rFonts w:ascii="Times New Roman" w:hAnsi="Times New Roman"/>
-          <w:sz w:val="24"/>
-          <w:szCs w:val="24"/>
-        </w:rPr>
-        <w:t xml:space="preserve"> </w:t>
-      </w:r>
-      <w:r>
-        <w:rPr>
-          <w:rFonts w:ascii="Times New Roman" w:hAnsi="Times New Roman"/>
-          <w:sz w:val="24"/>
-          <w:szCs w:val="24"/>
-        </w:rPr>
         <w:t xml:space="preserve">thiết lập Shared Lock </w:t>
       </w:r>
       <w:r>
@@ -1019,7 +1033,7 @@
           <w:sz w:val="24"/>
           <w:szCs w:val="24"/>
         </w:rPr>
-        <w:t>iao tác T2 sẽ phải chời T1 trả khóa</w:t>
+        <w:t>iao tác T2 sẽ phải chờ T1 trả khóa</w:t>
       </w:r>
       <w:r>
         <w:rPr>
@@ -1034,6 +1048,7 @@
           <w:rFonts w:ascii="Times New Roman" w:hAnsi="Times New Roman"/>
           <w:sz w:val="24"/>
           <w:szCs w:val="24"/>
+          <w:lang w:val="vi-VN"/>
         </w:rPr>
         <w:t xml:space="preserve"> </w:t>
       </w:r>
@@ -1078,7 +1093,7 @@
 </file>
 
 <file path=word/numbering.xml><?xml version="1.0" encoding="utf-8"?>
-<w:numbering xmlns:wpc="http://schemas.microsoft.com/office/word/2010/wordprocessingCanvas" xmlns:mc="http://schemas.openxmlformats.org/markup-compatibility/2006" xmlns:o="urn:schemas-microsoft-com:office:office" xmlns:r="http://schemas.openxmlformats.org/officeDocument/2006/relationships" xmlns:m="http://schemas.openxmlformats.org/officeDocument/2006/math" xmlns:v="urn:schemas-microsoft-com:vml" xmlns:wp14="http://schemas.microsoft.com/office/word/2010/wordprocessingDrawing" xmlns:wp="http://schemas.openxmlformats.org/drawingml/2006/wordprocessingDrawing" xmlns:w10="urn:schemas-microsoft-com:office:word" xmlns:w="http://schemas.openxmlformats.org/wordprocessingml/2006/main" xmlns:w14="http://schemas.microsoft.com/office/word/2010/wordml" xmlns:wpg="http://schemas.microsoft.com/office/word/2010/wordprocessingGroup" xmlns:wpi="http://schemas.microsoft.com/office/word/2010/wordprocessingInk" xmlns:wne="http://schemas.microsoft.com/office/word/2006/wordml" xmlns:wps="http://schemas.microsoft.com/office/word/2010/wordprocessingShape" mc:Ignorable="w14 wp14">
+<w:numbering xmlns:ve="http://schemas.openxmlformats.org/markup-compatibility/2006" xmlns:o="urn:schemas-microsoft-com:office:office" xmlns:r="http://schemas.openxmlformats.org/officeDocument/2006/relationships" xmlns:m="http://schemas.openxmlformats.org/officeDocument/2006/math" xmlns:v="urn:schemas-microsoft-com:vml" xmlns:wp="http://schemas.openxmlformats.org/drawingml/2006/wordprocessingDrawing" xmlns:w10="urn:schemas-microsoft-com:office:word" xmlns:w="http://schemas.openxmlformats.org/wordprocessingml/2006/main" xmlns:wne="http://schemas.microsoft.com/office/word/2006/wordml">
   <w:abstractNum w:abstractNumId="0">
     <w:nsid w:val="14424FF2"/>
     <w:multiLevelType w:val="hybridMultilevel"/>
@@ -1431,7 +1446,7 @@
 </file>
 
 <file path=word/styles.xml><?xml version="1.0" encoding="utf-8"?>
-<w:styles xmlns:mc="http://schemas.openxmlformats.org/markup-compatibility/2006" xmlns:r="http://schemas.openxmlformats.org/officeDocument/2006/relationships" xmlns:w="http://schemas.openxmlformats.org/wordprocessingml/2006/main" xmlns:w14="http://schemas.microsoft.com/office/word/2010/wordml" mc:Ignorable="w14">
+<w:styles xmlns:r="http://schemas.openxmlformats.org/officeDocument/2006/relationships" xmlns:w="http://schemas.openxmlformats.org/wordprocessingml/2006/main">
   <w:docDefaults>
     <w:rPrDefault>
       <w:rPr>
@@ -1605,6 +1620,7 @@
     <w:uiPriority w:val="99"/>
     <w:semiHidden/>
     <w:unhideWhenUsed/>
+    <w:qFormat/>
     <w:tblPr>
       <w:tblInd w:w="0" w:type="dxa"/>
       <w:tblCellMar>

</xml_diff>